<commit_message>
edits to DEB manuscript and mtg with Roger
</commit_message>
<xml_diff>
--- a/DEBkiss results/Post defense work/Manuscript/Schwemmer et al Menidia DEB - Cover Letter.docx
+++ b/DEBkiss results/Post defense work/Manuscript/Schwemmer et al Menidia DEB - Cover Letter.docx
@@ -124,13 +124,31 @@
       <w:r>
         <w:t xml:space="preserve">I am writing to submit our manuscript entitled “Attributing hypoxia responses of early life </w:t>
       </w:r>
+      <w:proofErr w:type="spellStart"/>
       <w:r>
         <w:rPr>
           <w:i/>
           <w:iCs/>
         </w:rPr>
-        <w:t>Menidia menidia</w:t>
-      </w:r>
+        <w:t>Menidia</w:t>
+      </w:r>
+      <w:proofErr w:type="spellEnd"/>
+      <w:r>
+        <w:rPr>
+          <w:i/>
+          <w:iCs/>
+        </w:rPr>
+        <w:t xml:space="preserve"> </w:t>
+      </w:r>
+      <w:proofErr w:type="spellStart"/>
+      <w:r>
+        <w:rPr>
+          <w:i/>
+          <w:iCs/>
+        </w:rPr>
+        <w:t>menidia</w:t>
+      </w:r>
+      <w:proofErr w:type="spellEnd"/>
       <w:r>
         <w:t xml:space="preserve"> to energetic mechanisms with Dynamic Energy Budget theory” for </w:t>
       </w:r>
@@ -167,7 +185,15 @@
         <w:pStyle w:val="TS"/>
       </w:pPr>
       <w:r>
-        <w:t xml:space="preserve">We used a simplified Dynamic Energy Budget model (DEBkiss) </w:t>
+        <w:t>We used a simplified Dynamic Energy Budget model (</w:t>
+      </w:r>
+      <w:proofErr w:type="spellStart"/>
+      <w:r>
+        <w:t>DEBkiss</w:t>
+      </w:r>
+      <w:proofErr w:type="spellEnd"/>
+      <w:r>
+        <w:t xml:space="preserve">) </w:t>
       </w:r>
       <w:r>
         <w:t xml:space="preserve">to </w:t>
@@ -178,13 +204,31 @@
       <w:r>
         <w:t xml:space="preserve"> mechanisms responsible for responses of Atlantic silverside (</w:t>
       </w:r>
+      <w:proofErr w:type="spellStart"/>
       <w:r>
         <w:rPr>
           <w:i/>
           <w:iCs/>
         </w:rPr>
-        <w:t>Menidia menidia</w:t>
-      </w:r>
+        <w:t>Menidia</w:t>
+      </w:r>
+      <w:proofErr w:type="spellEnd"/>
+      <w:r>
+        <w:rPr>
+          <w:i/>
+          <w:iCs/>
+        </w:rPr>
+        <w:t xml:space="preserve"> </w:t>
+      </w:r>
+      <w:proofErr w:type="spellStart"/>
+      <w:r>
+        <w:rPr>
+          <w:i/>
+          <w:iCs/>
+        </w:rPr>
+        <w:t>menidia</w:t>
+      </w:r>
+      <w:proofErr w:type="spellEnd"/>
       <w:r>
         <w:t>) to hypoxia, an ecological stressor that is intensifying globally</w:t>
       </w:r>
@@ -210,7 +254,15 @@
         <w:t>To</w:t>
       </w:r>
       <w:r>
-        <w:t xml:space="preserve"> connect these whole-organism responses to suborganismal </w:t>
+        <w:t xml:space="preserve"> connect these whole-organism responses to </w:t>
+      </w:r>
+      <w:proofErr w:type="spellStart"/>
+      <w:r>
+        <w:t>suborganismal</w:t>
+      </w:r>
+      <w:proofErr w:type="spellEnd"/>
+      <w:r>
+        <w:t xml:space="preserve"> </w:t>
       </w:r>
       <w:r>
         <w:t>processes</w:t>
@@ -269,16 +321,19 @@
         <w:t xml:space="preserve"> DEB</w:t>
       </w:r>
       <w:r>
-        <w:t xml:space="preserve"> model. </w:t>
-      </w:r>
-      <w:r>
-        <w:t>This work has produced a valuable tool to supplement ecological stressor experiments, particularly in early life stages when measuring suborganismal processes is logistically challenging.</w:t>
-      </w:r>
-      <w:r>
-        <w:t xml:space="preserve"> Readers will also be interested in the implications of our findings for population </w:t>
+        <w:t xml:space="preserve"> model. This work has produced a valuable tool to supplement ecological stressor experiments, particularly in early life stages when </w:t>
+      </w:r>
+      <w:r>
+        <w:t>laboratory procedures are</w:t>
+      </w:r>
+      <w:r>
+        <w:t xml:space="preserve"> logistically challenging. Readers will also be interested in the implications of our findings for population </w:t>
       </w:r>
       <w:r>
         <w:t>dynamics</w:t>
+      </w:r>
+      <w:r>
+        <w:t xml:space="preserve"> and our suggestions for future work to identify physiological modes of action</w:t>
       </w:r>
       <w:r>
         <w:t xml:space="preserve">. Our results suggest that </w:t>
@@ -470,11 +525,35 @@
         </w:numPr>
       </w:pPr>
       <w:r>
-        <w:t>Elke Zimmer, DEBkiss</w:t>
-      </w:r>
-      <w:r>
-        <w:t>, fish early life stages</w:t>
-      </w:r>
+        <w:t>Ben</w:t>
+      </w:r>
+      <w:r>
+        <w:t>jamin</w:t>
+      </w:r>
+      <w:r>
+        <w:t xml:space="preserve"> Martin, DEB models of fish, </w:t>
+      </w:r>
+      <w:proofErr w:type="gramStart"/>
+      <w:r>
+        <w:t>hypoxia</w:t>
+      </w:r>
+      <w:proofErr w:type="gramEnd"/>
+      <w:r>
+        <w:t xml:space="preserve"> and metabolism work, </w:t>
+      </w:r>
+      <w:proofErr w:type="spellStart"/>
+      <w:r>
+        <w:t>Ecotox</w:t>
+      </w:r>
+      <w:proofErr w:type="spellEnd"/>
+      <w:r>
+        <w:t xml:space="preserve"> with </w:t>
+      </w:r>
+      <w:proofErr w:type="spellStart"/>
+      <w:r>
+        <w:t>DEBkiss</w:t>
+      </w:r>
+      <w:proofErr w:type="spellEnd"/>
     </w:p>
     <w:p>
       <w:pPr>
@@ -485,13 +564,7 @@
         </w:numPr>
       </w:pPr>
       <w:r>
-        <w:t>Ben</w:t>
-      </w:r>
-      <w:r>
-        <w:t>jamin</w:t>
-      </w:r>
-      <w:r>
-        <w:t xml:space="preserve"> Martin, DEB models of fish, hypoxia and metabolism work, DEBkiss</w:t>
+        <w:t>Jonathan Flye-Sainte-Marie, DEB models of disease and other stressors, physiological effects of hypoxia</w:t>
       </w:r>
     </w:p>
     <w:p>
@@ -503,7 +576,7 @@
         </w:numPr>
       </w:pPr>
       <w:r>
-        <w:t>Jonathan Flye-Sainte-Marie, DEB models of disease and other stressors, physiological effects of hypoxia</w:t>
+        <w:t xml:space="preserve">Arturo Aguirre-Velarde, has done extensive work on hypoxia and biology, DEB model of scallop hypoxia, </w:t>
       </w:r>
     </w:p>
     <w:p>
@@ -515,8 +588,21 @@
         </w:numPr>
       </w:pPr>
       <w:r>
-        <w:t xml:space="preserve">Arturo Aguirre-Velarde, has done extensive work on hypoxia and biology, DEB model of scallop hypoxia, </w:t>
-      </w:r>
+        <w:t xml:space="preserve">Natnael Hamda, </w:t>
+      </w:r>
+      <w:proofErr w:type="spellStart"/>
+      <w:r>
+        <w:t>DEBkiss</w:t>
+      </w:r>
+      <w:proofErr w:type="spellEnd"/>
+      <w:r>
+        <w:t xml:space="preserve"> model of sturgeon, including early life </w:t>
+      </w:r>
+      <w:proofErr w:type="gramStart"/>
+      <w:r>
+        <w:t>stages</w:t>
+      </w:r>
+      <w:proofErr w:type="gramEnd"/>
     </w:p>
     <w:p>
       <w:pPr>
@@ -527,8 +613,29 @@
         </w:numPr>
       </w:pPr>
       <w:r>
-        <w:t>Natnael Hamda, DEBkiss model of sturgeon, including early life stages</w:t>
-      </w:r>
+        <w:t xml:space="preserve">Laure </w:t>
+      </w:r>
+      <w:proofErr w:type="spellStart"/>
+      <w:r>
+        <w:t>Pecquerie</w:t>
+      </w:r>
+      <w:proofErr w:type="spellEnd"/>
+      <w:r>
+        <w:t xml:space="preserve">, fish DEB models, metabolism, growth. Too close of a collaborator with Roger? </w:t>
+      </w:r>
+      <w:proofErr w:type="spellStart"/>
+      <w:r>
+        <w:t>Havent</w:t>
+      </w:r>
+      <w:proofErr w:type="spellEnd"/>
+      <w:r>
+        <w:t xml:space="preserve"> worked together for more than 10 years. Just gave a presentation for her 4 years ago. He doesn’t know the other Brest </w:t>
+      </w:r>
+      <w:proofErr w:type="gramStart"/>
+      <w:r>
+        <w:t>people</w:t>
+      </w:r>
+      <w:proofErr w:type="gramEnd"/>
     </w:p>
     <w:p>
       <w:pPr>
@@ -539,7 +646,28 @@
         </w:numPr>
       </w:pPr>
       <w:r>
-        <w:t xml:space="preserve">Laure Pecquerie, fish DEB models, metabolism, growth. Too close of a collaborator with Roger? </w:t>
+        <w:rPr>
+          <w:b/>
+          <w:bCs/>
+        </w:rPr>
+        <w:t>Nina Marn</w:t>
+      </w:r>
+    </w:p>
+    <w:p>
+      <w:pPr>
+        <w:pStyle w:val="TS"/>
+        <w:numPr>
+          <w:ilvl w:val="0"/>
+          <w:numId w:val="1"/>
+        </w:numPr>
+      </w:pPr>
+      <w:proofErr w:type="spellStart"/>
+      <w:r>
+        <w:t>Tjalling</w:t>
+      </w:r>
+      <w:proofErr w:type="spellEnd"/>
+      <w:r>
+        <w:t xml:space="preserve"> Jager</w:t>
       </w:r>
     </w:p>
     <w:p>
@@ -1470,4 +1598,16 @@
     </a:ext>
   </a:extLst>
 </a:theme>
+</file>
+
+<file path=customXml/item1.xml><?xml version="1.0" encoding="utf-8"?>
+<b:Sources xmlns:b="http://schemas.openxmlformats.org/officeDocument/2006/bibliography" xmlns="http://schemas.openxmlformats.org/officeDocument/2006/bibliography" SelectedStyle="\APASixthEditionOfficeOnline.xsl" StyleName="APA" Version="6"/>
+</file>
+
+<file path=customXml/itemProps1.xml><?xml version="1.0" encoding="utf-8"?>
+<ds:datastoreItem xmlns:ds="http://schemas.openxmlformats.org/officeDocument/2006/customXml" ds:itemID="{D7CA7869-F989-40CD-91A6-251B2B1B5E35}">
+  <ds:schemaRefs>
+    <ds:schemaRef ds:uri="http://schemas.openxmlformats.org/officeDocument/2006/bibliography"/>
+  </ds:schemaRefs>
+</ds:datastoreItem>
 </file>
</xml_diff>